<commit_message>
Remove attn copyright agent line from other-notification form.
</commit_message>
<xml_diff>
--- a/word_templates/ROIL_other_notification_form.docx
+++ b/word_templates/ROIL_other_notification_form.docx
@@ -62,10 +62,7 @@
         <w:t>Date</w:t>
       </w:r>
       <w:r>
-        <w:t>:</w:t>
-      </w:r>
-      <w:r>
-        <w:t xml:space="preserve"> </w:t>
+        <w:t xml:space="preserve">: </w:t>
       </w:r>
       <w:r>
         <w:fldChar w:fldCharType="begin">
@@ -146,11 +143,6 @@
     </w:p>
     <w:p>
       <w:r>
-        <w:t>Attn: Designated Copyright Agent</w:t>
-      </w:r>
-    </w:p>
-    <w:p>
-      <w:r>
         <w:t>Jonathan Levy</w:t>
       </w:r>
     </w:p>
@@ -307,13 +299,7 @@
         <w:t>reasonably sufficient to permit us to locate the material.</w:t>
       </w:r>
       <w:r>
-        <w:t xml:space="preserve">  The preferred way to identify material is to copy/paste the relevant IDs, which are </w:t>
-      </w:r>
-      <w:r>
-        <w:t>available by clicking the “…” button and selecting “Details.”</w:t>
-      </w:r>
-      <w:r>
-        <w:t xml:space="preserve">  (If the infringing item is a comment, and you see the comment in the “Roundup” view, select the comment first in order to access the “…” button.)  Failure to identify by ID may cause delays.]</w:t>
+        <w:t xml:space="preserve">  The preferred way to identify material is to copy/paste the relevant IDs, which are available by clicking the “…” button and selecting “Details.”  (If the infringing item is a comment, and you see the comment in the “Roundup” view, select the comment first in order to access the “…” button.)  Failure to identify by ID may cause delays.]</w:t>
       </w:r>
     </w:p>
     <w:p>
@@ -538,7 +524,6 @@
     </w:p>
     <w:p>
       <w:r>
-        <w:lastRenderedPageBreak/>
         <w:t>Apt./Unit</w:t>
       </w:r>
       <w:r>
@@ -590,6 +575,7 @@
     </w:p>
     <w:p>
       <w:r>
+        <w:lastRenderedPageBreak/>
         <w:t>City, State, Country</w:t>
       </w:r>
       <w:r>
@@ -816,6 +802,9 @@
         <w:instrText xml:space="preserve"> FORMCHECKBOX </w:instrText>
       </w:r>
       <w:r>
+        <w:fldChar w:fldCharType="separate"/>
+      </w:r>
+      <w:r>
         <w:fldChar w:fldCharType="end"/>
       </w:r>
       <w:bookmarkEnd w:id="1"/>
@@ -840,6 +829,9 @@
         <w:instrText xml:space="preserve"> FORMCHECKBOX </w:instrText>
       </w:r>
       <w:r>
+        <w:fldChar w:fldCharType="separate"/>
+      </w:r>
+      <w:r>
         <w:fldChar w:fldCharType="end"/>
       </w:r>
       <w:bookmarkEnd w:id="2"/>
@@ -866,22 +858,7 @@
     <w:p/>
     <w:p>
       <w:r>
-        <w:t>I do solemnly and sincerely declare</w:t>
-      </w:r>
-      <w:r>
-        <w:t xml:space="preserve"> my </w:t>
-      </w:r>
-      <w:r>
-        <w:t>belief</w:t>
-      </w:r>
-      <w:r>
-        <w:t xml:space="preserve">, under penalty of perjury, </w:t>
-      </w:r>
-      <w:r>
-        <w:t>that</w:t>
-      </w:r>
-      <w:r>
-        <w:t xml:space="preserve"> the content of this notice is accurate, and that I have full legal right and authorization to issue it.</w:t>
+        <w:t>I do solemnly and sincerely declare my belief, under penalty of perjury, that the content of this notice is accurate, and that I have full legal right and authorization to issue it.</w:t>
       </w:r>
     </w:p>
     <w:p/>
@@ -956,6 +933,11 @@
         <w:docPartUnique/>
       </w:docPartObj>
     </w:sdtPr>
+    <w:sdtEndPr>
+      <w:rPr>
+        <w:rStyle w:val="PageNumber"/>
+      </w:rPr>
+    </w:sdtEndPr>
     <w:sdtContent>
       <w:p>
         <w:pPr>
@@ -1007,6 +989,11 @@
         <w:docPartUnique/>
       </w:docPartObj>
     </w:sdtPr>
+    <w:sdtEndPr>
+      <w:rPr>
+        <w:rStyle w:val="PageNumber"/>
+      </w:rPr>
+    </w:sdtEndPr>
     <w:sdtContent>
       <w:p>
         <w:pPr>
@@ -1211,6 +1198,7 @@
     <w:lsdException w:name="HTML Sample" w:semiHidden="1" w:unhideWhenUsed="1"/>
     <w:lsdException w:name="HTML Typewriter" w:semiHidden="1" w:unhideWhenUsed="1"/>
     <w:lsdException w:name="HTML Variable" w:semiHidden="1" w:unhideWhenUsed="1"/>
+    <w:lsdException w:name="Normal Table" w:semiHidden="1" w:unhideWhenUsed="1"/>
     <w:lsdException w:name="annotation subject" w:semiHidden="1" w:unhideWhenUsed="1"/>
     <w:lsdException w:name="No List" w:semiHidden="1" w:unhideWhenUsed="1"/>
     <w:lsdException w:name="Outline List 1" w:semiHidden="1" w:unhideWhenUsed="1"/>
@@ -1257,8 +1245,10 @@
     <w:lsdException w:name="Table Subtle 2" w:semiHidden="1" w:unhideWhenUsed="1"/>
     <w:lsdException w:name="Table Web 1" w:semiHidden="1" w:unhideWhenUsed="1"/>
     <w:lsdException w:name="Table Web 2" w:semiHidden="1" w:unhideWhenUsed="1"/>
+    <w:lsdException w:name="Table Web 3" w:semiHidden="1" w:unhideWhenUsed="1"/>
     <w:lsdException w:name="Balloon Text" w:semiHidden="1" w:unhideWhenUsed="1"/>
     <w:lsdException w:name="Table Grid" w:uiPriority="39"/>
+    <w:lsdException w:name="Table Theme" w:semiHidden="1" w:unhideWhenUsed="1"/>
     <w:lsdException w:name="Placeholder Text" w:semiHidden="1"/>
     <w:lsdException w:name="No Spacing" w:uiPriority="1" w:qFormat="1"/>
     <w:lsdException w:name="Light Shading" w:uiPriority="60"/>

</xml_diff>